<commit_message>
Added proper UML to external docs.
</commit_message>
<xml_diff>
--- a/Dining Philosopher Externernal Doc.docx
+++ b/Dining Philosopher Externernal Doc.docx
@@ -44,10 +44,10 @@
           <w:noProof/>
         </w:rPr>
         <w:drawing>
-          <wp:inline distT="0" distB="0" distL="0" distR="0" wp14:anchorId="438CE996" wp14:editId="49F147F0">
-            <wp:extent cx="5943600" cy="3423285"/>
-            <wp:effectExtent l="0" t="0" r="0" b="5715"/>
-            <wp:docPr id="2" name="Picture 2" descr="Diagram&#10;&#10;Description automatically generated"/>
+          <wp:inline distT="0" distB="0" distL="0" distR="0" wp14:anchorId="06A97F10" wp14:editId="66A7E803">
+            <wp:extent cx="5943600" cy="2754630"/>
+            <wp:effectExtent l="0" t="0" r="0" b="1270"/>
+            <wp:docPr id="1" name="Picture 1" descr="Diagram&#10;&#10;Description automatically generated"/>
             <wp:cNvGraphicFramePr>
               <a:graphicFrameLocks xmlns:a="http://schemas.openxmlformats.org/drawingml/2006/main" noChangeAspect="1"/>
             </wp:cNvGraphicFramePr>
@@ -55,11 +55,11 @@
               <a:graphicData uri="http://schemas.openxmlformats.org/drawingml/2006/picture">
                 <pic:pic xmlns:pic="http://schemas.openxmlformats.org/drawingml/2006/picture">
                   <pic:nvPicPr>
-                    <pic:cNvPr id="2" name="Picture 2" descr="Diagram&#10;&#10;Description automatically generated"/>
+                    <pic:cNvPr id="1" name="Picture 1" descr="Diagram&#10;&#10;Description automatically generated"/>
                     <pic:cNvPicPr/>
                   </pic:nvPicPr>
                   <pic:blipFill>
-                    <a:blip r:embed="rId4">
+                    <a:blip r:embed="rId4" cstate="print">
                       <a:extLst>
                         <a:ext uri="{28A0092B-C50C-407E-A947-70E740481C1C}">
                           <a14:useLocalDpi xmlns:a14="http://schemas.microsoft.com/office/drawing/2010/main" val="0"/>
@@ -73,7 +73,7 @@
                   <pic:spPr>
                     <a:xfrm>
                       <a:off x="0" y="0"/>
-                      <a:ext cx="5943600" cy="3423285"/>
+                      <a:ext cx="5943600" cy="2754630"/>
                     </a:xfrm>
                     <a:prstGeom prst="rect">
                       <a:avLst/>
@@ -129,11 +129,7 @@
         <w:t xml:space="preserve"> stick all together and thus no sticks were left on the table</w:t>
       </w:r>
       <w:r>
-        <w:t xml:space="preserve">, creating a </w:t>
-      </w:r>
-      <w:r>
-        <w:lastRenderedPageBreak/>
-        <w:t xml:space="preserve">circular wait. To fix this we simply made the last created philosopher pick up the </w:t>
+        <w:t xml:space="preserve">, creating a circular wait. To fix this we simply made the last created philosopher pick up the </w:t>
       </w:r>
       <w:r>
         <w:t>left</w:t>

</xml_diff>